<commit_message>
Final version of BPS upload
</commit_message>
<xml_diff>
--- a/Week One/CEIS400-BusinessProblemScenario-GroupC-3124.docx
+++ b/Week One/CEIS400-BusinessProblemScenario-GroupC-3124.docx
@@ -200,7 +200,6 @@
         </w:rPr>
         <w:t xml:space="preserve">ourse </w:t>
       </w:r>
-      <w:proofErr w:type="gramStart"/>
       <w:r>
         <w:rPr>
           <w:rFonts w:ascii="Times New Roman" w:hAnsi="Times New Roman"/>
@@ -217,17 +216,7 @@
           <w:sz w:val="20"/>
           <w:szCs w:val="20"/>
         </w:rPr>
-        <w:t>ome, or</w:t>
-      </w:r>
-      <w:proofErr w:type="gramEnd"/>
-      <w:r>
-        <w:rPr>
-          <w:rFonts w:ascii="Times New Roman" w:hAnsi="Times New Roman"/>
-          <w:b/>
-          <w:sz w:val="20"/>
-          <w:szCs w:val="20"/>
-        </w:rPr>
-        <w:t xml:space="preserve"> provided by the professor. Keep the </w:t>
+        <w:t xml:space="preserve">ome, or provided by the professor. Keep the </w:t>
       </w:r>
       <w:r>
         <w:rPr>
@@ -1046,39 +1035,7 @@
                 <w:sz w:val="20"/>
                 <w:szCs w:val="20"/>
               </w:rPr>
-              <w:t xml:space="preserve">Project </w:t>
-            </w:r>
-            <w:proofErr w:type="gramStart"/>
-            <w:r>
-              <w:rPr>
-                <w:rFonts w:ascii="Times New Roman" w:hAnsi="Times New Roman"/>
-                <w:b/>
-                <w:i/>
-                <w:sz w:val="20"/>
-                <w:szCs w:val="20"/>
-              </w:rPr>
-              <w:t>Objectives:</w:t>
-            </w:r>
-            <w:r>
-              <w:rPr>
-                <w:rFonts w:ascii="Times New Roman" w:hAnsi="Times New Roman"/>
-                <w:b/>
-                <w:i/>
-                <w:sz w:val="20"/>
-                <w:szCs w:val="20"/>
-              </w:rPr>
-              <w:t>#</w:t>
-            </w:r>
-            <w:proofErr w:type="gramEnd"/>
-            <w:r>
-              <w:rPr>
-                <w:rFonts w:ascii="Times New Roman" w:hAnsi="Times New Roman"/>
-                <w:b/>
-                <w:i/>
-                <w:sz w:val="20"/>
-                <w:szCs w:val="20"/>
-              </w:rPr>
-              <w:t>TODO</w:t>
+              <w:t>Project Objectives:</w:t>
             </w:r>
           </w:p>
           <w:p>
@@ -1123,19 +1080,8 @@
                 <w:sz w:val="20"/>
                 <w:szCs w:val="20"/>
               </w:rPr>
-              <w:t xml:space="preserve">the amount of time that it takes to process a single equipment </w:t>
-            </w:r>
-            <w:proofErr w:type="gramStart"/>
-            <w:r>
-              <w:rPr>
-                <w:rFonts w:ascii="Times New Roman" w:hAnsi="Times New Roman"/>
-                <w:color w:val="002060"/>
-                <w:sz w:val="20"/>
-                <w:szCs w:val="20"/>
-              </w:rPr>
-              <w:t>checkout</w:t>
-            </w:r>
-            <w:proofErr w:type="gramEnd"/>
+              <w:t>the amount of time that it takes to process a single equipment checkout</w:t>
+            </w:r>
           </w:p>
           <w:p>
             <w:pPr>
@@ -1158,19 +1104,8 @@
                 <w:sz w:val="20"/>
                 <w:szCs w:val="20"/>
               </w:rPr>
-              <w:t xml:space="preserve">Reduce the amount of time it takes to process an employee </w:t>
-            </w:r>
-            <w:proofErr w:type="gramStart"/>
-            <w:r>
-              <w:rPr>
-                <w:rFonts w:ascii="Times New Roman" w:hAnsi="Times New Roman"/>
-                <w:color w:val="002060"/>
-                <w:sz w:val="20"/>
-                <w:szCs w:val="20"/>
-              </w:rPr>
-              <w:t>termination</w:t>
-            </w:r>
-            <w:proofErr w:type="gramEnd"/>
+              <w:t>Reduce the amount of time it takes to process an employee termination</w:t>
+            </w:r>
           </w:p>
           <w:p>
             <w:pPr>
@@ -1294,6 +1229,111 @@
                 <w:szCs w:val="20"/>
               </w:rPr>
             </w:pPr>
+            <w:r>
+              <w:rPr>
+                <w:rFonts w:ascii="Times New Roman" w:hAnsi="Times New Roman"/>
+                <w:color w:val="002060"/>
+                <w:sz w:val="20"/>
+                <w:szCs w:val="20"/>
+              </w:rPr>
+              <w:t>Make autogenerated records easy to access and create</w:t>
+            </w:r>
+          </w:p>
+          <w:p>
+            <w:pPr>
+              <w:pStyle w:val="ListParagraph"/>
+              <w:numPr>
+                <w:ilvl w:val="0"/>
+                <w:numId w:val="2"/>
+              </w:numPr>
+              <w:rPr>
+                <w:rFonts w:ascii="Times New Roman" w:hAnsi="Times New Roman"/>
+                <w:color w:val="002060"/>
+                <w:sz w:val="20"/>
+                <w:szCs w:val="20"/>
+              </w:rPr>
+            </w:pPr>
+            <w:r>
+              <w:rPr>
+                <w:rFonts w:ascii="Times New Roman" w:hAnsi="Times New Roman"/>
+                <w:color w:val="002060"/>
+                <w:sz w:val="20"/>
+                <w:szCs w:val="20"/>
+              </w:rPr>
+              <w:t>Provide easy access to storage records</w:t>
+            </w:r>
+          </w:p>
+          <w:p>
+            <w:pPr>
+              <w:pStyle w:val="ListParagraph"/>
+              <w:numPr>
+                <w:ilvl w:val="0"/>
+                <w:numId w:val="2"/>
+              </w:numPr>
+              <w:rPr>
+                <w:rFonts w:ascii="Times New Roman" w:hAnsi="Times New Roman"/>
+                <w:color w:val="002060"/>
+                <w:sz w:val="20"/>
+                <w:szCs w:val="20"/>
+              </w:rPr>
+            </w:pPr>
+            <w:r>
+              <w:rPr>
+                <w:rFonts w:ascii="Times New Roman" w:hAnsi="Times New Roman"/>
+                <w:color w:val="002060"/>
+                <w:sz w:val="20"/>
+                <w:szCs w:val="20"/>
+              </w:rPr>
+              <w:t>Provide periodic transaction history reports per employee</w:t>
+            </w:r>
+          </w:p>
+          <w:p>
+            <w:pPr>
+              <w:pStyle w:val="ListParagraph"/>
+              <w:numPr>
+                <w:ilvl w:val="0"/>
+                <w:numId w:val="2"/>
+              </w:numPr>
+              <w:rPr>
+                <w:rFonts w:ascii="Times New Roman" w:hAnsi="Times New Roman"/>
+                <w:color w:val="002060"/>
+                <w:sz w:val="20"/>
+                <w:szCs w:val="20"/>
+              </w:rPr>
+            </w:pPr>
+            <w:r>
+              <w:rPr>
+                <w:rFonts w:ascii="Times New Roman" w:hAnsi="Times New Roman"/>
+                <w:color w:val="002060"/>
+                <w:sz w:val="20"/>
+                <w:szCs w:val="20"/>
+              </w:rPr>
+              <w:t>Provide analysis of check-ins and check-outs</w:t>
+            </w:r>
+          </w:p>
+          <w:p>
+            <w:pPr>
+              <w:pStyle w:val="ListParagraph"/>
+              <w:numPr>
+                <w:ilvl w:val="0"/>
+                <w:numId w:val="2"/>
+              </w:numPr>
+              <w:rPr>
+                <w:rFonts w:ascii="Times New Roman" w:hAnsi="Times New Roman"/>
+                <w:color w:val="002060"/>
+                <w:sz w:val="20"/>
+                <w:szCs w:val="20"/>
+              </w:rPr>
+            </w:pPr>
+            <w:r>
+              <w:rPr>
+                <w:rFonts w:ascii="Times New Roman" w:hAnsi="Times New Roman"/>
+                <w:color w:val="002060"/>
+                <w:sz w:val="20"/>
+                <w:szCs w:val="20"/>
+              </w:rPr>
+              <w:t>Generate exception reports for problem employees and situations</w:t>
+            </w:r>
           </w:p>
           <w:p>
             <w:pPr>
@@ -1582,39 +1622,7 @@
                 <w:sz w:val="20"/>
                 <w:szCs w:val="20"/>
               </w:rPr>
-              <w:t xml:space="preserve">Project </w:t>
-            </w:r>
-            <w:proofErr w:type="gramStart"/>
-            <w:r>
-              <w:rPr>
-                <w:rFonts w:ascii="Times New Roman" w:hAnsi="Times New Roman"/>
-                <w:b/>
-                <w:i/>
-                <w:sz w:val="20"/>
-                <w:szCs w:val="20"/>
-              </w:rPr>
-              <w:t>Description:</w:t>
-            </w:r>
-            <w:r>
-              <w:rPr>
-                <w:rFonts w:ascii="Times New Roman" w:hAnsi="Times New Roman"/>
-                <w:b/>
-                <w:i/>
-                <w:sz w:val="20"/>
-                <w:szCs w:val="20"/>
-              </w:rPr>
-              <w:t>#</w:t>
-            </w:r>
-            <w:proofErr w:type="gramEnd"/>
-            <w:r>
-              <w:rPr>
-                <w:rFonts w:ascii="Times New Roman" w:hAnsi="Times New Roman"/>
-                <w:b/>
-                <w:i/>
-                <w:sz w:val="20"/>
-                <w:szCs w:val="20"/>
-              </w:rPr>
-              <w:t>TODO</w:t>
+              <w:t>Project Description:</w:t>
             </w:r>
           </w:p>
           <w:p>
@@ -1650,19 +1658,27 @@
                 <w:sz w:val="20"/>
                 <w:szCs w:val="20"/>
               </w:rPr>
-              <w:t xml:space="preserve">Restate project statement, what it should do from the highest </w:t>
-            </w:r>
-            <w:proofErr w:type="gramStart"/>
-            <w:r>
-              <w:rPr>
-                <w:rFonts w:ascii="Times New Roman" w:hAnsi="Times New Roman"/>
-                <w:color w:val="002060"/>
-                <w:sz w:val="20"/>
-                <w:szCs w:val="20"/>
-              </w:rPr>
-              <w:t>view</w:t>
-            </w:r>
-            <w:proofErr w:type="gramEnd"/>
+              <w:lastRenderedPageBreak/>
+              <w:t>To</w:t>
+            </w:r>
+            <w:r>
+              <w:rPr>
+                <w:rFonts w:ascii="Times New Roman" w:hAnsi="Times New Roman"/>
+                <w:color w:val="002060"/>
+                <w:sz w:val="20"/>
+                <w:szCs w:val="20"/>
+              </w:rPr>
+              <w:t xml:space="preserve"> reduce strain on the Equipment Depot, a new Equipment Checkout System will be designed. This system will be able to keep track of all individual pieces of equipment, where they are, who they are rented to, and if the piece of equipment needs specific safety training to use properly. </w:t>
+            </w:r>
+            <w:r>
+              <w:rPr>
+                <w:rFonts w:ascii="Times New Roman" w:hAnsi="Times New Roman"/>
+                <w:color w:val="002060"/>
+                <w:sz w:val="20"/>
+                <w:szCs w:val="20"/>
+              </w:rPr>
+              <w:t>To combat equipment and monetary loss, this system will also keep track of issues that may occur and be able to quickly identify repetitive issues or major losses.</w:t>
+            </w:r>
           </w:p>
           <w:p>
             <w:pPr>
@@ -1685,287 +1701,8 @@
                 <w:sz w:val="20"/>
                 <w:szCs w:val="20"/>
               </w:rPr>
-              <w:t>Minimum of one p</w:t>
-            </w:r>
-            <w:r>
-              <w:rPr>
-                <w:rFonts w:ascii="Times New Roman" w:hAnsi="Times New Roman"/>
-                <w:color w:val="002060"/>
-                <w:sz w:val="20"/>
-                <w:szCs w:val="20"/>
-              </w:rPr>
-              <w:t>ar</w:t>
-            </w:r>
-            <w:r>
-              <w:rPr>
-                <w:rFonts w:ascii="Times New Roman" w:hAnsi="Times New Roman"/>
-                <w:color w:val="002060"/>
-                <w:sz w:val="20"/>
-                <w:szCs w:val="20"/>
-              </w:rPr>
-              <w:t>agraph</w:t>
-            </w:r>
-            <w:r>
-              <w:rPr>
-                <w:rFonts w:ascii="Times New Roman" w:hAnsi="Times New Roman"/>
-                <w:color w:val="002060"/>
-                <w:sz w:val="20"/>
-                <w:szCs w:val="20"/>
-              </w:rPr>
-              <w:t xml:space="preserve"> (business description/</w:t>
-            </w:r>
-            <w:r>
-              <w:rPr>
-                <w:rFonts w:ascii="Times New Roman" w:hAnsi="Times New Roman"/>
-                <w:color w:val="002060"/>
-                <w:sz w:val="20"/>
-                <w:szCs w:val="20"/>
-              </w:rPr>
-              <w:t>high</w:t>
-            </w:r>
-            <w:r>
-              <w:rPr>
-                <w:rFonts w:ascii="Times New Roman" w:hAnsi="Times New Roman"/>
-                <w:color w:val="002060"/>
-                <w:sz w:val="20"/>
-                <w:szCs w:val="20"/>
-              </w:rPr>
-              <w:t>-</w:t>
-            </w:r>
-            <w:r>
-              <w:rPr>
-                <w:rFonts w:ascii="Times New Roman" w:hAnsi="Times New Roman"/>
-                <w:color w:val="002060"/>
-                <w:sz w:val="20"/>
-                <w:szCs w:val="20"/>
-              </w:rPr>
-              <w:t xml:space="preserve">level </w:t>
-            </w:r>
-            <w:r>
-              <w:rPr>
-                <w:rFonts w:ascii="Times New Roman" w:hAnsi="Times New Roman"/>
-                <w:i/>
-                <w:color w:val="002060"/>
-                <w:sz w:val="20"/>
-                <w:szCs w:val="20"/>
-              </w:rPr>
-              <w:t>functional requirements</w:t>
-            </w:r>
-            <w:r>
-              <w:rPr>
-                <w:rFonts w:ascii="Times New Roman" w:hAnsi="Times New Roman"/>
-                <w:color w:val="002060"/>
-                <w:sz w:val="20"/>
-                <w:szCs w:val="20"/>
-              </w:rPr>
-              <w:t xml:space="preserve">; what is the system or </w:t>
-            </w:r>
-            <w:r>
-              <w:rPr>
-                <w:rFonts w:ascii="Times New Roman" w:hAnsi="Times New Roman"/>
-                <w:color w:val="002060"/>
-                <w:sz w:val="20"/>
-                <w:szCs w:val="20"/>
-              </w:rPr>
-              <w:t>application suppose</w:t>
-            </w:r>
-            <w:r>
-              <w:rPr>
-                <w:rFonts w:ascii="Times New Roman" w:hAnsi="Times New Roman"/>
-                <w:color w:val="002060"/>
-                <w:sz w:val="20"/>
-                <w:szCs w:val="20"/>
-              </w:rPr>
-              <w:t>d</w:t>
-            </w:r>
-            <w:r>
-              <w:rPr>
-                <w:rFonts w:ascii="Times New Roman" w:hAnsi="Times New Roman"/>
-                <w:color w:val="002060"/>
-                <w:sz w:val="20"/>
-                <w:szCs w:val="20"/>
-              </w:rPr>
-              <w:t xml:space="preserve"> to do?</w:t>
-            </w:r>
-            <w:r>
-              <w:rPr>
-                <w:rFonts w:ascii="Times New Roman" w:hAnsi="Times New Roman"/>
-                <w:color w:val="002060"/>
-                <w:sz w:val="20"/>
-                <w:szCs w:val="20"/>
-              </w:rPr>
-              <w:t>)</w:t>
-            </w:r>
-          </w:p>
-          <w:p>
-            <w:pPr>
-              <w:pStyle w:val="ListParagraph"/>
-              <w:numPr>
-                <w:ilvl w:val="0"/>
-                <w:numId w:val="1"/>
-              </w:numPr>
-              <w:rPr>
-                <w:rFonts w:ascii="Times New Roman" w:hAnsi="Times New Roman"/>
-                <w:color w:val="002060"/>
-                <w:sz w:val="20"/>
-                <w:szCs w:val="20"/>
-              </w:rPr>
-            </w:pPr>
-            <w:r>
-              <w:rPr>
-                <w:rFonts w:ascii="Times New Roman" w:hAnsi="Times New Roman"/>
-                <w:color w:val="002060"/>
-                <w:sz w:val="20"/>
-                <w:szCs w:val="20"/>
-              </w:rPr>
-              <w:t>Java, MS MySQL</w:t>
-            </w:r>
-            <w:r>
-              <w:rPr>
-                <w:rFonts w:ascii="Times New Roman" w:hAnsi="Times New Roman"/>
-                <w:color w:val="002060"/>
-                <w:sz w:val="20"/>
-                <w:szCs w:val="20"/>
-              </w:rPr>
-              <w:t>, Visio</w:t>
-            </w:r>
-            <w:r>
-              <w:rPr>
-                <w:rFonts w:ascii="Times New Roman" w:hAnsi="Times New Roman"/>
-                <w:color w:val="002060"/>
-                <w:sz w:val="20"/>
-                <w:szCs w:val="20"/>
-              </w:rPr>
-              <w:t>, MS VS, GitHub</w:t>
-            </w:r>
-          </w:p>
-          <w:p>
-            <w:pPr>
-              <w:pStyle w:val="ListParagraph"/>
-              <w:numPr>
-                <w:ilvl w:val="0"/>
-                <w:numId w:val="1"/>
-              </w:numPr>
-              <w:rPr>
-                <w:rFonts w:ascii="Times New Roman" w:hAnsi="Times New Roman"/>
-                <w:color w:val="002060"/>
-                <w:sz w:val="20"/>
-                <w:szCs w:val="20"/>
-              </w:rPr>
-            </w:pPr>
-            <w:r>
-              <w:rPr>
-                <w:rFonts w:ascii="Times New Roman" w:hAnsi="Times New Roman"/>
-                <w:color w:val="002060"/>
-                <w:sz w:val="20"/>
-                <w:szCs w:val="20"/>
-              </w:rPr>
-              <w:lastRenderedPageBreak/>
-              <w:t xml:space="preserve">Minimum of one paragraph </w:t>
-            </w:r>
-            <w:r>
-              <w:rPr>
-                <w:rFonts w:ascii="Times New Roman" w:hAnsi="Times New Roman"/>
-                <w:color w:val="002060"/>
-                <w:sz w:val="20"/>
-                <w:szCs w:val="20"/>
-              </w:rPr>
-              <w:t>(technical description/language,</w:t>
-            </w:r>
-            <w:r>
-              <w:rPr>
-                <w:rFonts w:ascii="Times New Roman" w:hAnsi="Times New Roman"/>
-                <w:color w:val="002060"/>
-                <w:sz w:val="20"/>
-                <w:szCs w:val="20"/>
-              </w:rPr>
-              <w:t xml:space="preserve"> tools,</w:t>
-            </w:r>
-            <w:r>
-              <w:rPr>
-                <w:rFonts w:ascii="Times New Roman" w:hAnsi="Times New Roman"/>
-                <w:color w:val="002060"/>
-                <w:sz w:val="20"/>
-                <w:szCs w:val="20"/>
-              </w:rPr>
-              <w:t xml:space="preserve"> and</w:t>
-            </w:r>
-            <w:r>
-              <w:rPr>
-                <w:rFonts w:ascii="Times New Roman" w:hAnsi="Times New Roman"/>
-                <w:color w:val="002060"/>
-                <w:sz w:val="20"/>
-                <w:szCs w:val="20"/>
-              </w:rPr>
-              <w:t xml:space="preserve"> </w:t>
-            </w:r>
-            <w:r>
-              <w:rPr>
-                <w:rFonts w:ascii="Times New Roman" w:hAnsi="Times New Roman"/>
-                <w:i/>
-                <w:color w:val="002060"/>
-                <w:sz w:val="20"/>
-                <w:szCs w:val="20"/>
-              </w:rPr>
-              <w:t>technical resources</w:t>
-            </w:r>
-            <w:r>
-              <w:rPr>
-                <w:rFonts w:ascii="Times New Roman" w:hAnsi="Times New Roman"/>
-                <w:color w:val="002060"/>
-                <w:sz w:val="20"/>
-                <w:szCs w:val="20"/>
-              </w:rPr>
-              <w:t>; h</w:t>
-            </w:r>
-            <w:r>
-              <w:rPr>
-                <w:rFonts w:ascii="Times New Roman" w:hAnsi="Times New Roman"/>
-                <w:color w:val="002060"/>
-                <w:sz w:val="20"/>
-                <w:szCs w:val="20"/>
-              </w:rPr>
-              <w:t>ow will you use the technical resources to build the system</w:t>
-            </w:r>
-            <w:r>
-              <w:rPr>
-                <w:rFonts w:ascii="Times New Roman" w:hAnsi="Times New Roman"/>
-                <w:color w:val="002060"/>
-                <w:sz w:val="20"/>
-                <w:szCs w:val="20"/>
-              </w:rPr>
-              <w:t xml:space="preserve"> or </w:t>
-            </w:r>
-            <w:r>
-              <w:rPr>
-                <w:rFonts w:ascii="Times New Roman" w:hAnsi="Times New Roman"/>
-                <w:color w:val="002060"/>
-                <w:sz w:val="20"/>
-                <w:szCs w:val="20"/>
-              </w:rPr>
-              <w:t>application?</w:t>
-            </w:r>
-            <w:r>
-              <w:rPr>
-                <w:rFonts w:ascii="Times New Roman" w:hAnsi="Times New Roman"/>
-                <w:color w:val="002060"/>
-                <w:sz w:val="20"/>
-                <w:szCs w:val="20"/>
-              </w:rPr>
-              <w:t>)</w:t>
-            </w:r>
-          </w:p>
-          <w:p>
-            <w:pPr>
-              <w:spacing w:after="0" w:line="240" w:lineRule="auto"/>
-              <w:rPr>
-                <w:rFonts w:ascii="Times New Roman" w:eastAsia="Times New Roman" w:hAnsi="Times New Roman"/>
-                <w:color w:val="000000"/>
-                <w:sz w:val="20"/>
-                <w:szCs w:val="20"/>
-                <w:lang w:val="en-US"/>
-              </w:rPr>
-            </w:pPr>
+              <w:t xml:space="preserve">Using Java as front-end software, this system will connect to a MySQL database to do most of its checks. So that the team reduces miscommunication and compatibility issues, Microsoft Visual Studio will be used for all Java programming and testing and Microsoft MySQL will be used for all SQL checks and builds. Microsoft Visio will be used to create all UML and OOAD diagrams to ensure that team communication is kept up and translated properly to programming. Version control will be handled in a GitHub repository that also contains all the background information as well as tracking team member involvement. </w:t>
+            </w:r>
           </w:p>
         </w:tc>
       </w:tr>
@@ -2017,39 +1754,7 @@
                 <w:sz w:val="20"/>
                 <w:szCs w:val="20"/>
               </w:rPr>
-              <w:t xml:space="preserve">Software Engineering Best </w:t>
-            </w:r>
-            <w:proofErr w:type="gramStart"/>
-            <w:r>
-              <w:rPr>
-                <w:rFonts w:ascii="Times New Roman" w:hAnsi="Times New Roman"/>
-                <w:b/>
-                <w:i/>
-                <w:sz w:val="20"/>
-                <w:szCs w:val="20"/>
-              </w:rPr>
-              <w:t>Practices:</w:t>
-            </w:r>
-            <w:r>
-              <w:rPr>
-                <w:rFonts w:ascii="Times New Roman" w:hAnsi="Times New Roman"/>
-                <w:b/>
-                <w:i/>
-                <w:sz w:val="20"/>
-                <w:szCs w:val="20"/>
-              </w:rPr>
-              <w:t>#</w:t>
-            </w:r>
-            <w:proofErr w:type="gramEnd"/>
-            <w:r>
-              <w:rPr>
-                <w:rFonts w:ascii="Times New Roman" w:hAnsi="Times New Roman"/>
-                <w:b/>
-                <w:i/>
-                <w:sz w:val="20"/>
-                <w:szCs w:val="20"/>
-              </w:rPr>
-              <w:t>TODO</w:t>
+              <w:t>Software Engineering Best Practices:</w:t>
             </w:r>
           </w:p>
           <w:p>
@@ -2130,19 +1835,8 @@
                 <w:sz w:val="20"/>
                 <w:szCs w:val="20"/>
               </w:rPr>
-              <w:t xml:space="preserve"> important or sensitive </w:t>
-            </w:r>
-            <w:proofErr w:type="gramStart"/>
-            <w:r>
-              <w:rPr>
-                <w:rFonts w:ascii="Times New Roman" w:hAnsi="Times New Roman"/>
-                <w:color w:val="002060"/>
-                <w:sz w:val="20"/>
-                <w:szCs w:val="20"/>
-              </w:rPr>
-              <w:t>information</w:t>
-            </w:r>
-            <w:proofErr w:type="gramEnd"/>
+              <w:t xml:space="preserve"> important or sensitive information</w:t>
+            </w:r>
           </w:p>
           <w:p>
             <w:pPr>
@@ -2165,19 +1859,8 @@
                 <w:sz w:val="20"/>
                 <w:szCs w:val="20"/>
               </w:rPr>
-              <w:t xml:space="preserve">Well-documented and commented </w:t>
-            </w:r>
-            <w:proofErr w:type="gramStart"/>
-            <w:r>
-              <w:rPr>
-                <w:rFonts w:ascii="Times New Roman" w:hAnsi="Times New Roman"/>
-                <w:color w:val="002060"/>
-                <w:sz w:val="20"/>
-                <w:szCs w:val="20"/>
-              </w:rPr>
-              <w:t>code</w:t>
-            </w:r>
-            <w:proofErr w:type="gramEnd"/>
+              <w:t>Well-documented and commented code</w:t>
+            </w:r>
           </w:p>
           <w:p>
             <w:pPr>
@@ -2413,7 +2096,7 @@
                 <w:sz w:val="20"/>
                 <w:szCs w:val="20"/>
               </w:rPr>
-              <w:t>Requirements Analysis/ Specifications</w:t>
+              <w:t>Planning</w:t>
             </w:r>
           </w:p>
           <w:p>
@@ -2482,28 +2165,48 @@
                 <w:color w:val="002060"/>
                 <w:sz w:val="20"/>
                 <w:szCs w:val="20"/>
-                <w:lang w:val="en-US"/>
-              </w:rPr>
-            </w:pPr>
-          </w:p>
-          <w:p>
-            <w:pPr>
-              <w:spacing w:after="0" w:line="240" w:lineRule="auto"/>
-              <w:rPr>
-                <w:rFonts w:ascii="Times New Roman" w:hAnsi="Times New Roman"/>
-                <w:color w:val="002060"/>
-                <w:sz w:val="20"/>
-                <w:szCs w:val="20"/>
-              </w:rPr>
-            </w:pPr>
-            <w:r>
-              <w:rPr>
-                <w:rFonts w:ascii="Times New Roman" w:hAnsi="Times New Roman"/>
-                <w:color w:val="002060"/>
-                <w:sz w:val="20"/>
-                <w:szCs w:val="20"/>
-              </w:rPr>
-              <w:t>System Design</w:t>
+              </w:rPr>
+            </w:pPr>
+            <w:r>
+              <w:rPr>
+                <w:rFonts w:ascii="Times New Roman" w:hAnsi="Times New Roman"/>
+                <w:color w:val="002060"/>
+                <w:sz w:val="20"/>
+                <w:szCs w:val="20"/>
+              </w:rPr>
+              <w:t xml:space="preserve">Week 3 – Software Architecture </w:t>
+            </w:r>
+          </w:p>
+          <w:p>
+            <w:pPr>
+              <w:spacing w:after="0" w:line="240" w:lineRule="auto"/>
+              <w:rPr>
+                <w:rFonts w:ascii="Times New Roman" w:hAnsi="Times New Roman"/>
+                <w:color w:val="002060"/>
+                <w:sz w:val="20"/>
+                <w:szCs w:val="20"/>
+                <w:lang w:val="en-US"/>
+              </w:rPr>
+            </w:pPr>
+          </w:p>
+          <w:p>
+            <w:pPr>
+              <w:spacing w:after="0" w:line="240" w:lineRule="auto"/>
+              <w:rPr>
+                <w:rFonts w:ascii="Times New Roman" w:hAnsi="Times New Roman"/>
+                <w:color w:val="002060"/>
+                <w:sz w:val="20"/>
+                <w:szCs w:val="20"/>
+              </w:rPr>
+            </w:pPr>
+            <w:r>
+              <w:rPr>
+                <w:rFonts w:ascii="Times New Roman" w:hAnsi="Times New Roman"/>
+                <w:color w:val="002060"/>
+                <w:sz w:val="20"/>
+                <w:szCs w:val="20"/>
+              </w:rPr>
+              <w:t>Analysis</w:t>
             </w:r>
           </w:p>
           <w:p>
@@ -2563,28 +2266,27 @@
                 <w:color w:val="002060"/>
                 <w:sz w:val="20"/>
                 <w:szCs w:val="20"/>
-                <w:lang w:val="en-US"/>
-              </w:rPr>
-            </w:pPr>
-          </w:p>
-          <w:p>
-            <w:pPr>
-              <w:spacing w:after="0" w:line="240" w:lineRule="auto"/>
-              <w:rPr>
-                <w:rFonts w:ascii="Times New Roman" w:hAnsi="Times New Roman"/>
-                <w:color w:val="002060"/>
-                <w:sz w:val="20"/>
-                <w:szCs w:val="20"/>
-              </w:rPr>
-            </w:pPr>
-            <w:r>
-              <w:rPr>
-                <w:rFonts w:ascii="Times New Roman" w:hAnsi="Times New Roman"/>
-                <w:color w:val="002060"/>
-                <w:sz w:val="20"/>
-                <w:szCs w:val="20"/>
-              </w:rPr>
-              <w:t>Development Implementation</w:t>
+              </w:rPr>
+            </w:pPr>
+          </w:p>
+          <w:p>
+            <w:pPr>
+              <w:spacing w:after="0" w:line="240" w:lineRule="auto"/>
+              <w:rPr>
+                <w:rFonts w:ascii="Times New Roman" w:hAnsi="Times New Roman"/>
+                <w:color w:val="002060"/>
+                <w:sz w:val="20"/>
+                <w:szCs w:val="20"/>
+              </w:rPr>
+            </w:pPr>
+            <w:r>
+              <w:rPr>
+                <w:rFonts w:ascii="Times New Roman" w:hAnsi="Times New Roman"/>
+                <w:color w:val="002060"/>
+                <w:sz w:val="20"/>
+                <w:szCs w:val="20"/>
+              </w:rPr>
+              <w:t>Design</w:t>
             </w:r>
           </w:p>
           <w:p>
@@ -2673,7 +2375,7 @@
                 <w:sz w:val="20"/>
                 <w:szCs w:val="20"/>
               </w:rPr>
-              <w:t>Various Testing Cycles</w:t>
+              <w:t>Implementation</w:t>
             </w:r>
           </w:p>
           <w:p>
@@ -2733,7 +2435,25 @@
                 <w:sz w:val="20"/>
                 <w:szCs w:val="20"/>
               </w:rPr>
-              <w:t>Deployment</w:t>
+              <w:t xml:space="preserve">Final </w:t>
+            </w:r>
+            <w:r>
+              <w:rPr>
+                <w:rFonts w:ascii="Times New Roman" w:hAnsi="Times New Roman"/>
+                <w:color w:val="002060"/>
+                <w:sz w:val="20"/>
+                <w:szCs w:val="20"/>
+              </w:rPr>
+              <w:t xml:space="preserve">Production &amp; </w:t>
+            </w:r>
+            <w:r>
+              <w:rPr>
+                <w:rFonts w:ascii="Times New Roman" w:hAnsi="Times New Roman"/>
+                <w:color w:val="002060"/>
+                <w:sz w:val="20"/>
+                <w:szCs w:val="20"/>
+              </w:rPr>
+              <w:t>Maintenance-</w:t>
             </w:r>
           </w:p>
           <w:p>
@@ -2795,75 +2515,6 @@
                 <w:szCs w:val="20"/>
               </w:rPr>
             </w:pPr>
-          </w:p>
-          <w:p>
-            <w:pPr>
-              <w:spacing w:after="0" w:line="240" w:lineRule="auto"/>
-              <w:rPr>
-                <w:rFonts w:ascii="Times New Roman" w:hAnsi="Times New Roman"/>
-                <w:color w:val="002060"/>
-                <w:sz w:val="20"/>
-                <w:szCs w:val="20"/>
-              </w:rPr>
-            </w:pPr>
-            <w:r>
-              <w:rPr>
-                <w:rFonts w:ascii="Times New Roman" w:hAnsi="Times New Roman"/>
-                <w:color w:val="002060"/>
-                <w:sz w:val="20"/>
-                <w:szCs w:val="20"/>
-              </w:rPr>
-              <w:t>Maintenance</w:t>
-            </w:r>
-          </w:p>
-          <w:p>
-            <w:pPr>
-              <w:spacing w:after="0" w:line="240" w:lineRule="auto"/>
-              <w:rPr>
-                <w:rFonts w:ascii="Times New Roman" w:hAnsi="Times New Roman"/>
-                <w:color w:val="002060"/>
-                <w:sz w:val="20"/>
-                <w:szCs w:val="20"/>
-              </w:rPr>
-            </w:pPr>
-            <w:r>
-              <w:rPr>
-                <w:rFonts w:ascii="Times New Roman" w:hAnsi="Times New Roman"/>
-                <w:color w:val="002060"/>
-                <w:sz w:val="20"/>
-                <w:szCs w:val="20"/>
-              </w:rPr>
-              <w:t xml:space="preserve">Week 7 - </w:t>
-            </w:r>
-            <w:r>
-              <w:rPr>
-                <w:rFonts w:ascii="Times New Roman" w:hAnsi="Times New Roman"/>
-                <w:color w:val="002060"/>
-                <w:sz w:val="20"/>
-                <w:szCs w:val="20"/>
-              </w:rPr>
-              <w:t>Testing and Maintenance</w:t>
-            </w:r>
-          </w:p>
-          <w:p>
-            <w:pPr>
-              <w:spacing w:after="0" w:line="240" w:lineRule="auto"/>
-              <w:rPr>
-                <w:rFonts w:ascii="Times New Roman" w:hAnsi="Times New Roman"/>
-                <w:color w:val="002060"/>
-                <w:sz w:val="20"/>
-                <w:szCs w:val="20"/>
-              </w:rPr>
-            </w:pPr>
-            <w:r>
-              <w:rPr>
-                <w:rFonts w:ascii="Times New Roman" w:hAnsi="Times New Roman"/>
-                <w:color w:val="002060"/>
-                <w:sz w:val="20"/>
-                <w:szCs w:val="20"/>
-              </w:rPr>
-              <w:t>Week 8 – Finalization of Project</w:t>
-            </w:r>
           </w:p>
           <w:p>
             <w:pPr>
@@ -2962,6 +2613,177 @@
           </w:p>
           <w:p>
             <w:pPr>
+              <w:pStyle w:val="ListParagraph"/>
+              <w:numPr>
+                <w:ilvl w:val="0"/>
+                <w:numId w:val="5"/>
+              </w:numPr>
+              <w:tabs>
+                <w:tab w:val="num" w:pos="533"/>
+              </w:tabs>
+              <w:rPr>
+                <w:rFonts w:ascii="Times New Roman" w:hAnsi="Times New Roman"/>
+                <w:color w:val="002060"/>
+                <w:sz w:val="20"/>
+                <w:szCs w:val="20"/>
+              </w:rPr>
+            </w:pPr>
+            <w:r>
+              <w:rPr>
+                <w:rFonts w:ascii="Times New Roman" w:hAnsi="Times New Roman"/>
+                <w:color w:val="002060"/>
+                <w:sz w:val="20"/>
+                <w:szCs w:val="20"/>
+              </w:rPr>
+              <w:t>Project Lead</w:t>
+            </w:r>
+          </w:p>
+          <w:p>
+            <w:pPr>
+              <w:pStyle w:val="ListParagraph"/>
+              <w:numPr>
+                <w:ilvl w:val="0"/>
+                <w:numId w:val="5"/>
+              </w:numPr>
+              <w:tabs>
+                <w:tab w:val="num" w:pos="533"/>
+              </w:tabs>
+              <w:rPr>
+                <w:rFonts w:ascii="Times New Roman" w:hAnsi="Times New Roman"/>
+                <w:color w:val="002060"/>
+                <w:sz w:val="20"/>
+                <w:szCs w:val="20"/>
+              </w:rPr>
+            </w:pPr>
+            <w:r>
+              <w:rPr>
+                <w:rFonts w:ascii="Times New Roman" w:hAnsi="Times New Roman"/>
+                <w:color w:val="002060"/>
+                <w:sz w:val="20"/>
+                <w:szCs w:val="20"/>
+              </w:rPr>
+              <w:t>Documentation</w:t>
+            </w:r>
+            <w:r>
+              <w:rPr>
+                <w:rFonts w:ascii="Times New Roman" w:hAnsi="Times New Roman"/>
+                <w:color w:val="002060"/>
+                <w:sz w:val="20"/>
+                <w:szCs w:val="20"/>
+              </w:rPr>
+              <w:t>/ WBS</w:t>
+            </w:r>
+          </w:p>
+          <w:p>
+            <w:pPr>
+              <w:pStyle w:val="ListParagraph"/>
+              <w:numPr>
+                <w:ilvl w:val="0"/>
+                <w:numId w:val="5"/>
+              </w:numPr>
+              <w:tabs>
+                <w:tab w:val="num" w:pos="533"/>
+              </w:tabs>
+              <w:rPr>
+                <w:rFonts w:ascii="Times New Roman" w:hAnsi="Times New Roman"/>
+                <w:color w:val="002060"/>
+                <w:sz w:val="20"/>
+                <w:szCs w:val="20"/>
+              </w:rPr>
+            </w:pPr>
+            <w:r>
+              <w:rPr>
+                <w:rFonts w:ascii="Times New Roman" w:hAnsi="Times New Roman"/>
+                <w:color w:val="002060"/>
+                <w:sz w:val="20"/>
+                <w:szCs w:val="20"/>
+              </w:rPr>
+              <w:t>M</w:t>
+            </w:r>
+            <w:r>
+              <w:rPr>
+                <w:rFonts w:ascii="Times New Roman" w:hAnsi="Times New Roman"/>
+                <w:color w:val="002060"/>
+                <w:sz w:val="20"/>
+                <w:szCs w:val="20"/>
+              </w:rPr>
+              <w:t>eeting notes/ agendas</w:t>
+            </w:r>
+          </w:p>
+          <w:p>
+            <w:pPr>
+              <w:pStyle w:val="ListParagraph"/>
+              <w:numPr>
+                <w:ilvl w:val="0"/>
+                <w:numId w:val="5"/>
+              </w:numPr>
+              <w:tabs>
+                <w:tab w:val="num" w:pos="533"/>
+              </w:tabs>
+              <w:rPr>
+                <w:rFonts w:ascii="Times New Roman" w:hAnsi="Times New Roman"/>
+                <w:color w:val="002060"/>
+                <w:sz w:val="20"/>
+                <w:szCs w:val="20"/>
+              </w:rPr>
+            </w:pPr>
+            <w:r>
+              <w:rPr>
+                <w:rFonts w:ascii="Times New Roman" w:hAnsi="Times New Roman"/>
+                <w:color w:val="002060"/>
+                <w:sz w:val="20"/>
+                <w:szCs w:val="20"/>
+              </w:rPr>
+              <w:t>C</w:t>
+            </w:r>
+            <w:r>
+              <w:rPr>
+                <w:rFonts w:ascii="Times New Roman" w:hAnsi="Times New Roman"/>
+                <w:color w:val="002060"/>
+                <w:sz w:val="20"/>
+                <w:szCs w:val="20"/>
+              </w:rPr>
+              <w:t>ombining and testing project pieces</w:t>
+            </w:r>
+          </w:p>
+          <w:p>
+            <w:pPr>
+              <w:pStyle w:val="ListParagraph"/>
+              <w:numPr>
+                <w:ilvl w:val="0"/>
+                <w:numId w:val="5"/>
+              </w:numPr>
+              <w:tabs>
+                <w:tab w:val="num" w:pos="533"/>
+              </w:tabs>
+              <w:rPr>
+                <w:rFonts w:ascii="Times New Roman" w:hAnsi="Times New Roman"/>
+                <w:color w:val="002060"/>
+                <w:sz w:val="20"/>
+                <w:szCs w:val="20"/>
+              </w:rPr>
+            </w:pPr>
+            <w:r>
+              <w:rPr>
+                <w:rFonts w:ascii="Times New Roman" w:hAnsi="Times New Roman"/>
+                <w:color w:val="002060"/>
+                <w:sz w:val="20"/>
+                <w:szCs w:val="20"/>
+              </w:rPr>
+              <w:t>S</w:t>
+            </w:r>
+            <w:r>
+              <w:rPr>
+                <w:rFonts w:ascii="Times New Roman" w:hAnsi="Times New Roman"/>
+                <w:color w:val="002060"/>
+                <w:sz w:val="20"/>
+                <w:szCs w:val="20"/>
+              </w:rPr>
+              <w:t>econdary programmer for Java and SQL</w:t>
+            </w:r>
+          </w:p>
+          <w:p>
+            <w:pPr>
               <w:tabs>
                 <w:tab w:val="num" w:pos="533"/>
               </w:tabs>
@@ -2973,15 +2795,6 @@
                 <w:szCs w:val="20"/>
               </w:rPr>
             </w:pPr>
-            <w:r>
-              <w:rPr>
-                <w:rFonts w:ascii="Times New Roman" w:hAnsi="Times New Roman"/>
-                <w:color w:val="002060"/>
-                <w:sz w:val="20"/>
-                <w:szCs w:val="20"/>
-              </w:rPr>
-              <w:t xml:space="preserve">Project Lead, Documentation, meeting notes/ agendas, </w:t>
-            </w:r>
           </w:p>
           <w:p>
             <w:pPr>
@@ -2996,6 +2809,196 @@
                 <w:szCs w:val="20"/>
               </w:rPr>
             </w:pPr>
+            <w:r>
+              <w:rPr>
+                <w:rFonts w:ascii="Times New Roman" w:hAnsi="Times New Roman"/>
+                <w:color w:val="002060"/>
+                <w:sz w:val="20"/>
+                <w:szCs w:val="20"/>
+              </w:rPr>
+              <w:lastRenderedPageBreak/>
+              <w:t>Hailey Thomas</w:t>
+            </w:r>
+            <w:r>
+              <w:rPr>
+                <w:rFonts w:ascii="Times New Roman" w:hAnsi="Times New Roman"/>
+                <w:color w:val="002060"/>
+                <w:sz w:val="20"/>
+                <w:szCs w:val="20"/>
+              </w:rPr>
+              <w:t>—</w:t>
+            </w:r>
+          </w:p>
+          <w:p>
+            <w:pPr>
+              <w:pStyle w:val="ListParagraph"/>
+              <w:numPr>
+                <w:ilvl w:val="0"/>
+                <w:numId w:val="6"/>
+              </w:numPr>
+              <w:tabs>
+                <w:tab w:val="num" w:pos="533"/>
+              </w:tabs>
+              <w:rPr>
+                <w:rFonts w:ascii="Times New Roman" w:hAnsi="Times New Roman"/>
+                <w:color w:val="002060"/>
+                <w:sz w:val="20"/>
+                <w:szCs w:val="20"/>
+              </w:rPr>
+            </w:pPr>
+            <w:r>
+              <w:rPr>
+                <w:rFonts w:ascii="Times New Roman" w:hAnsi="Times New Roman"/>
+                <w:color w:val="002060"/>
+                <w:sz w:val="20"/>
+                <w:szCs w:val="20"/>
+              </w:rPr>
+              <w:t>Lead Java Programmer</w:t>
+            </w:r>
+          </w:p>
+          <w:p>
+            <w:pPr>
+              <w:pStyle w:val="ListParagraph"/>
+              <w:numPr>
+                <w:ilvl w:val="0"/>
+                <w:numId w:val="6"/>
+              </w:numPr>
+              <w:tabs>
+                <w:tab w:val="num" w:pos="533"/>
+              </w:tabs>
+              <w:rPr>
+                <w:rFonts w:ascii="Times New Roman" w:hAnsi="Times New Roman"/>
+                <w:color w:val="002060"/>
+                <w:sz w:val="20"/>
+                <w:szCs w:val="20"/>
+              </w:rPr>
+            </w:pPr>
+            <w:r>
+              <w:rPr>
+                <w:rFonts w:ascii="Times New Roman" w:hAnsi="Times New Roman"/>
+                <w:color w:val="002060"/>
+                <w:sz w:val="20"/>
+                <w:szCs w:val="20"/>
+              </w:rPr>
+              <w:t>M</w:t>
+            </w:r>
+            <w:r>
+              <w:rPr>
+                <w:rFonts w:ascii="Times New Roman" w:hAnsi="Times New Roman"/>
+                <w:color w:val="002060"/>
+                <w:sz w:val="20"/>
+                <w:szCs w:val="20"/>
+              </w:rPr>
+              <w:t>eeting notes/ agendas</w:t>
+            </w:r>
+          </w:p>
+          <w:p>
+            <w:pPr>
+              <w:pStyle w:val="ListParagraph"/>
+              <w:numPr>
+                <w:ilvl w:val="0"/>
+                <w:numId w:val="6"/>
+              </w:numPr>
+              <w:tabs>
+                <w:tab w:val="num" w:pos="533"/>
+              </w:tabs>
+              <w:rPr>
+                <w:rFonts w:ascii="Times New Roman" w:hAnsi="Times New Roman"/>
+                <w:color w:val="002060"/>
+                <w:sz w:val="20"/>
+                <w:szCs w:val="20"/>
+              </w:rPr>
+            </w:pPr>
+            <w:r>
+              <w:rPr>
+                <w:rFonts w:ascii="Times New Roman" w:hAnsi="Times New Roman"/>
+                <w:color w:val="002060"/>
+                <w:sz w:val="20"/>
+                <w:szCs w:val="20"/>
+              </w:rPr>
+              <w:t>S</w:t>
+            </w:r>
+            <w:r>
+              <w:rPr>
+                <w:rFonts w:ascii="Times New Roman" w:hAnsi="Times New Roman"/>
+                <w:color w:val="002060"/>
+                <w:sz w:val="20"/>
+                <w:szCs w:val="20"/>
+              </w:rPr>
+              <w:t>oftware testing</w:t>
+            </w:r>
+            <w:r>
+              <w:rPr>
+                <w:rFonts w:ascii="Times New Roman" w:hAnsi="Times New Roman"/>
+                <w:color w:val="002060"/>
+                <w:sz w:val="20"/>
+                <w:szCs w:val="20"/>
+              </w:rPr>
+              <w:t xml:space="preserve"> and integration</w:t>
+            </w:r>
+          </w:p>
+          <w:p>
+            <w:pPr>
+              <w:pStyle w:val="ListParagraph"/>
+              <w:numPr>
+                <w:ilvl w:val="0"/>
+                <w:numId w:val="6"/>
+              </w:numPr>
+              <w:tabs>
+                <w:tab w:val="num" w:pos="533"/>
+              </w:tabs>
+              <w:rPr>
+                <w:rFonts w:ascii="Times New Roman" w:hAnsi="Times New Roman"/>
+                <w:color w:val="002060"/>
+                <w:sz w:val="20"/>
+                <w:szCs w:val="20"/>
+              </w:rPr>
+            </w:pPr>
+            <w:r>
+              <w:rPr>
+                <w:rFonts w:ascii="Times New Roman" w:hAnsi="Times New Roman"/>
+                <w:color w:val="002060"/>
+                <w:sz w:val="20"/>
+                <w:szCs w:val="20"/>
+              </w:rPr>
+              <w:t>P</w:t>
+            </w:r>
+            <w:r>
+              <w:rPr>
+                <w:rFonts w:ascii="Times New Roman" w:hAnsi="Times New Roman"/>
+                <w:color w:val="002060"/>
+                <w:sz w:val="20"/>
+                <w:szCs w:val="20"/>
+              </w:rPr>
+              <w:t>rimary Visio editor (diagram creator)</w:t>
+            </w:r>
+          </w:p>
+          <w:p>
+            <w:pPr>
+              <w:pStyle w:val="ListParagraph"/>
+              <w:numPr>
+                <w:ilvl w:val="0"/>
+                <w:numId w:val="6"/>
+              </w:numPr>
+              <w:tabs>
+                <w:tab w:val="num" w:pos="533"/>
+              </w:tabs>
+              <w:rPr>
+                <w:rFonts w:ascii="Times New Roman" w:hAnsi="Times New Roman"/>
+                <w:color w:val="002060"/>
+                <w:sz w:val="20"/>
+                <w:szCs w:val="20"/>
+              </w:rPr>
+            </w:pPr>
+            <w:r>
+              <w:rPr>
+                <w:rFonts w:ascii="Times New Roman" w:hAnsi="Times New Roman"/>
+                <w:color w:val="002060"/>
+                <w:sz w:val="20"/>
+                <w:szCs w:val="20"/>
+              </w:rPr>
+              <w:t>Secondary Documentation/ WBS</w:t>
+            </w:r>
           </w:p>
           <w:p>
             <w:pPr>
@@ -3010,24 +3013,6 @@
                 <w:szCs w:val="20"/>
               </w:rPr>
             </w:pPr>
-            <w:r>
-              <w:rPr>
-                <w:rFonts w:ascii="Times New Roman" w:hAnsi="Times New Roman"/>
-                <w:color w:val="002060"/>
-                <w:sz w:val="20"/>
-                <w:szCs w:val="20"/>
-              </w:rPr>
-              <w:t>Hailey Thomas</w:t>
-            </w:r>
-            <w:r>
-              <w:rPr>
-                <w:rFonts w:ascii="Times New Roman" w:hAnsi="Times New Roman"/>
-                <w:color w:val="002060"/>
-                <w:sz w:val="20"/>
-                <w:szCs w:val="20"/>
-              </w:rPr>
-              <w:t>—</w:t>
-            </w:r>
           </w:p>
           <w:p>
             <w:pPr>
@@ -3049,429 +3034,143 @@
                 <w:sz w:val="20"/>
                 <w:szCs w:val="20"/>
               </w:rPr>
-              <w:t xml:space="preserve">Lead Java Programmer, meeting notes/ agendas, </w:t>
-            </w:r>
-          </w:p>
-          <w:p>
-            <w:pPr>
+              <w:t>Ronda Vaughn—</w:t>
+            </w:r>
+          </w:p>
+          <w:p>
+            <w:pPr>
+              <w:pStyle w:val="ListParagraph"/>
+              <w:numPr>
+                <w:ilvl w:val="0"/>
+                <w:numId w:val="7"/>
+              </w:numPr>
               <w:tabs>
                 <w:tab w:val="num" w:pos="533"/>
               </w:tabs>
-              <w:ind w:left="360"/>
-              <w:rPr>
-                <w:rFonts w:ascii="Times New Roman" w:hAnsi="Times New Roman"/>
-                <w:color w:val="002060"/>
-                <w:sz w:val="20"/>
-                <w:szCs w:val="20"/>
-              </w:rPr>
-            </w:pPr>
-          </w:p>
-          <w:p>
-            <w:pPr>
+              <w:rPr>
+                <w:rFonts w:ascii="Times New Roman" w:hAnsi="Times New Roman"/>
+                <w:color w:val="002060"/>
+                <w:sz w:val="20"/>
+                <w:szCs w:val="20"/>
+              </w:rPr>
+            </w:pPr>
+            <w:r>
+              <w:rPr>
+                <w:rFonts w:ascii="Times New Roman" w:hAnsi="Times New Roman"/>
+                <w:color w:val="002060"/>
+                <w:sz w:val="20"/>
+                <w:szCs w:val="20"/>
+              </w:rPr>
+              <w:t>Lead SQL Programmer</w:t>
+            </w:r>
+          </w:p>
+          <w:p>
+            <w:pPr>
+              <w:pStyle w:val="ListParagraph"/>
+              <w:numPr>
+                <w:ilvl w:val="0"/>
+                <w:numId w:val="7"/>
+              </w:numPr>
               <w:tabs>
                 <w:tab w:val="num" w:pos="533"/>
               </w:tabs>
-              <w:ind w:left="360"/>
-              <w:rPr>
-                <w:rFonts w:ascii="Times New Roman" w:hAnsi="Times New Roman"/>
-                <w:color w:val="002060"/>
-                <w:sz w:val="20"/>
-                <w:szCs w:val="20"/>
-              </w:rPr>
-            </w:pPr>
-            <w:r>
-              <w:rPr>
-                <w:rFonts w:ascii="Times New Roman" w:hAnsi="Times New Roman"/>
-                <w:color w:val="002060"/>
-                <w:sz w:val="20"/>
-                <w:szCs w:val="20"/>
-              </w:rPr>
-              <w:t>Ronda Vaughn—</w:t>
-            </w:r>
-          </w:p>
-          <w:p>
-            <w:pPr>
+              <w:rPr>
+                <w:rFonts w:ascii="Times New Roman" w:hAnsi="Times New Roman"/>
+                <w:color w:val="002060"/>
+                <w:sz w:val="20"/>
+                <w:szCs w:val="20"/>
+              </w:rPr>
+            </w:pPr>
+            <w:r>
+              <w:rPr>
+                <w:rFonts w:ascii="Times New Roman" w:hAnsi="Times New Roman"/>
+                <w:color w:val="002060"/>
+                <w:sz w:val="20"/>
+                <w:szCs w:val="20"/>
+              </w:rPr>
+              <w:t>Primary d</w:t>
+            </w:r>
+            <w:r>
+              <w:rPr>
+                <w:rFonts w:ascii="Times New Roman" w:hAnsi="Times New Roman"/>
+                <w:color w:val="002060"/>
+                <w:sz w:val="20"/>
+                <w:szCs w:val="20"/>
+              </w:rPr>
+              <w:t>atabase designe</w:t>
+            </w:r>
+            <w:r>
+              <w:rPr>
+                <w:rFonts w:ascii="Times New Roman" w:hAnsi="Times New Roman"/>
+                <w:color w:val="002060"/>
+                <w:sz w:val="20"/>
+                <w:szCs w:val="20"/>
+              </w:rPr>
+              <w:t>r</w:t>
+            </w:r>
+          </w:p>
+          <w:p>
+            <w:pPr>
+              <w:pStyle w:val="ListParagraph"/>
+              <w:numPr>
+                <w:ilvl w:val="0"/>
+                <w:numId w:val="7"/>
+              </w:numPr>
               <w:tabs>
                 <w:tab w:val="num" w:pos="533"/>
               </w:tabs>
-              <w:ind w:left="360"/>
-              <w:rPr>
-                <w:rFonts w:ascii="Times New Roman" w:hAnsi="Times New Roman"/>
-                <w:color w:val="002060"/>
-                <w:sz w:val="20"/>
-                <w:szCs w:val="20"/>
-              </w:rPr>
-            </w:pPr>
-          </w:p>
-          <w:p>
-            <w:pPr>
+              <w:rPr>
+                <w:rFonts w:ascii="Times New Roman" w:hAnsi="Times New Roman"/>
+                <w:color w:val="002060"/>
+                <w:sz w:val="20"/>
+                <w:szCs w:val="20"/>
+              </w:rPr>
+            </w:pPr>
+            <w:r>
+              <w:rPr>
+                <w:rFonts w:ascii="Times New Roman" w:hAnsi="Times New Roman"/>
+                <w:color w:val="002060"/>
+                <w:sz w:val="20"/>
+                <w:szCs w:val="20"/>
+              </w:rPr>
+              <w:t>S</w:t>
+            </w:r>
+            <w:r>
+              <w:rPr>
+                <w:rFonts w:ascii="Times New Roman" w:hAnsi="Times New Roman"/>
+                <w:color w:val="002060"/>
+                <w:sz w:val="20"/>
+                <w:szCs w:val="20"/>
+              </w:rPr>
+              <w:t>oftware testing and integration</w:t>
+            </w:r>
+          </w:p>
+          <w:p>
+            <w:pPr>
+              <w:pStyle w:val="ListParagraph"/>
+              <w:numPr>
+                <w:ilvl w:val="0"/>
+                <w:numId w:val="7"/>
+              </w:numPr>
               <w:tabs>
                 <w:tab w:val="num" w:pos="533"/>
               </w:tabs>
-              <w:ind w:left="360"/>
-              <w:rPr>
-                <w:rFonts w:ascii="Times New Roman" w:hAnsi="Times New Roman"/>
-                <w:color w:val="002060"/>
-                <w:sz w:val="20"/>
-                <w:szCs w:val="20"/>
-              </w:rPr>
-            </w:pPr>
-            <w:r>
-              <w:rPr>
-                <w:rFonts w:ascii="Times New Roman" w:hAnsi="Times New Roman"/>
-                <w:color w:val="002060"/>
-                <w:sz w:val="20"/>
-                <w:szCs w:val="20"/>
-              </w:rPr>
-              <w:lastRenderedPageBreak/>
-              <w:t xml:space="preserve">Job descriptions can be based on the SDLC deliverables </w:t>
-            </w:r>
-            <w:r>
-              <w:rPr>
-                <w:rFonts w:ascii="Times New Roman" w:hAnsi="Times New Roman"/>
-                <w:color w:val="002060"/>
-                <w:sz w:val="20"/>
-                <w:szCs w:val="20"/>
-              </w:rPr>
-              <w:t xml:space="preserve">or </w:t>
-            </w:r>
-            <w:r>
-              <w:rPr>
-                <w:rFonts w:ascii="Times New Roman" w:hAnsi="Times New Roman"/>
-                <w:color w:val="002060"/>
-                <w:sz w:val="20"/>
-                <w:szCs w:val="20"/>
-              </w:rPr>
-              <w:t>l</w:t>
-            </w:r>
-            <w:r>
-              <w:rPr>
-                <w:rFonts w:ascii="Times New Roman" w:hAnsi="Times New Roman"/>
-                <w:color w:val="002060"/>
-                <w:sz w:val="20"/>
-                <w:szCs w:val="20"/>
-              </w:rPr>
-              <w:t xml:space="preserve">ab numbers or </w:t>
-            </w:r>
-            <w:r>
-              <w:rPr>
-                <w:rFonts w:ascii="Times New Roman" w:hAnsi="Times New Roman"/>
-                <w:color w:val="002060"/>
-                <w:sz w:val="20"/>
-                <w:szCs w:val="20"/>
-              </w:rPr>
-              <w:t>sections to ensure accountability for all project deliverables. Responsibilities can overlap</w:t>
-            </w:r>
-            <w:r>
-              <w:rPr>
-                <w:rFonts w:ascii="Times New Roman" w:hAnsi="Times New Roman"/>
-                <w:color w:val="002060"/>
-                <w:sz w:val="20"/>
-                <w:szCs w:val="20"/>
-              </w:rPr>
-              <w:t xml:space="preserve"> among team members.</w:t>
-            </w:r>
-            <w:r>
-              <w:rPr>
-                <w:rFonts w:ascii="Times New Roman" w:hAnsi="Times New Roman"/>
-                <w:color w:val="002060"/>
-                <w:sz w:val="20"/>
-                <w:szCs w:val="20"/>
-              </w:rPr>
-              <w:t xml:space="preserve"> </w:t>
-            </w:r>
-            <w:r>
-              <w:rPr>
-                <w:rFonts w:ascii="Times New Roman" w:hAnsi="Times New Roman"/>
-                <w:color w:val="002060"/>
-                <w:sz w:val="20"/>
-                <w:szCs w:val="20"/>
-              </w:rPr>
-              <w:t>However,</w:t>
-            </w:r>
-            <w:r>
-              <w:rPr>
-                <w:rFonts w:ascii="Times New Roman" w:hAnsi="Times New Roman"/>
-                <w:color w:val="002060"/>
-                <w:sz w:val="20"/>
-                <w:szCs w:val="20"/>
-              </w:rPr>
-              <w:t xml:space="preserve"> there must be a </w:t>
-            </w:r>
-            <w:r>
-              <w:rPr>
-                <w:rFonts w:ascii="Times New Roman" w:hAnsi="Times New Roman"/>
-                <w:b/>
-                <w:color w:val="C00000"/>
-                <w:sz w:val="20"/>
-                <w:szCs w:val="20"/>
-              </w:rPr>
-              <w:t>primary</w:t>
-            </w:r>
-            <w:r>
-              <w:rPr>
-                <w:rFonts w:ascii="Times New Roman" w:hAnsi="Times New Roman"/>
-                <w:color w:val="002060"/>
-                <w:sz w:val="20"/>
-                <w:szCs w:val="20"/>
-              </w:rPr>
-              <w:t xml:space="preserve"> team member and </w:t>
-            </w:r>
-            <w:r>
-              <w:rPr>
-                <w:rFonts w:ascii="Times New Roman" w:hAnsi="Times New Roman"/>
-                <w:b/>
-                <w:color w:val="C00000"/>
-                <w:sz w:val="20"/>
-                <w:szCs w:val="20"/>
-              </w:rPr>
-              <w:t>secondary</w:t>
-            </w:r>
-            <w:r>
-              <w:rPr>
-                <w:rFonts w:ascii="Times New Roman" w:hAnsi="Times New Roman"/>
-                <w:b/>
-                <w:color w:val="002060"/>
-                <w:sz w:val="20"/>
-                <w:szCs w:val="20"/>
-              </w:rPr>
-              <w:t xml:space="preserve"> </w:t>
-            </w:r>
-            <w:r>
-              <w:rPr>
-                <w:rFonts w:ascii="Times New Roman" w:hAnsi="Times New Roman"/>
-                <w:color w:val="002060"/>
-                <w:sz w:val="20"/>
-                <w:szCs w:val="20"/>
-              </w:rPr>
-              <w:t>team member</w:t>
-            </w:r>
-            <w:r>
-              <w:rPr>
-                <w:rFonts w:ascii="Times New Roman" w:hAnsi="Times New Roman"/>
-                <w:color w:val="002060"/>
-                <w:sz w:val="20"/>
-                <w:szCs w:val="20"/>
-              </w:rPr>
-              <w:t xml:space="preserve"> accountability for each task (as back up)</w:t>
-            </w:r>
-            <w:r>
-              <w:rPr>
-                <w:rFonts w:ascii="Times New Roman" w:hAnsi="Times New Roman"/>
-                <w:color w:val="002060"/>
-                <w:sz w:val="20"/>
-                <w:szCs w:val="20"/>
-              </w:rPr>
-              <w:t xml:space="preserve">. </w:t>
-            </w:r>
-          </w:p>
-          <w:p>
-            <w:pPr>
-              <w:tabs>
-                <w:tab w:val="num" w:pos="533"/>
-              </w:tabs>
-              <w:ind w:left="360"/>
-              <w:rPr>
-                <w:rFonts w:ascii="Times New Roman" w:hAnsi="Times New Roman"/>
-                <w:color w:val="002060"/>
-                <w:sz w:val="20"/>
-                <w:szCs w:val="20"/>
-              </w:rPr>
-            </w:pPr>
-            <w:r>
-              <w:rPr>
-                <w:rFonts w:ascii="Times New Roman" w:hAnsi="Times New Roman"/>
-                <w:color w:val="002060"/>
-                <w:sz w:val="20"/>
-                <w:szCs w:val="20"/>
-              </w:rPr>
-              <w:t>Detail bullet format (</w:t>
-            </w:r>
-            <w:r>
-              <w:rPr>
-                <w:rFonts w:ascii="Times New Roman" w:hAnsi="Times New Roman"/>
-                <w:color w:val="002060"/>
-                <w:sz w:val="20"/>
-                <w:szCs w:val="20"/>
-              </w:rPr>
-              <w:t xml:space="preserve">List the team member name and bullet format the job </w:t>
-            </w:r>
-            <w:r>
-              <w:rPr>
-                <w:rFonts w:ascii="Times New Roman" w:hAnsi="Times New Roman"/>
-                <w:color w:val="002060"/>
-                <w:sz w:val="20"/>
-                <w:szCs w:val="20"/>
-              </w:rPr>
-              <w:t>description</w:t>
-            </w:r>
-            <w:r>
-              <w:rPr>
-                <w:rFonts w:ascii="Times New Roman" w:hAnsi="Times New Roman"/>
-                <w:color w:val="002060"/>
-                <w:sz w:val="20"/>
-                <w:szCs w:val="20"/>
-              </w:rPr>
-              <w:t xml:space="preserve"> for </w:t>
-            </w:r>
-            <w:r>
-              <w:rPr>
-                <w:rFonts w:ascii="Times New Roman" w:hAnsi="Times New Roman"/>
-                <w:color w:val="002060"/>
-                <w:sz w:val="20"/>
-                <w:szCs w:val="20"/>
-              </w:rPr>
-              <w:t>all</w:t>
-            </w:r>
-            <w:r>
-              <w:rPr>
-                <w:rFonts w:ascii="Times New Roman" w:hAnsi="Times New Roman"/>
-                <w:color w:val="002060"/>
-                <w:sz w:val="20"/>
-                <w:szCs w:val="20"/>
-              </w:rPr>
-              <w:t xml:space="preserve"> team members</w:t>
-            </w:r>
-            <w:r>
-              <w:rPr>
-                <w:rFonts w:ascii="Times New Roman" w:hAnsi="Times New Roman"/>
-                <w:color w:val="002060"/>
-                <w:sz w:val="20"/>
-                <w:szCs w:val="20"/>
-              </w:rPr>
-              <w:t>.</w:t>
-            </w:r>
-            <w:r>
-              <w:rPr>
-                <w:rFonts w:ascii="Times New Roman" w:hAnsi="Times New Roman"/>
-                <w:color w:val="002060"/>
-                <w:sz w:val="20"/>
-                <w:szCs w:val="20"/>
-              </w:rPr>
-              <w:t xml:space="preserve">) </w:t>
-            </w:r>
-          </w:p>
-          <w:p>
-            <w:pPr>
-              <w:ind w:left="360"/>
-              <w:rPr>
-                <w:rFonts w:ascii="Times New Roman" w:hAnsi="Times New Roman"/>
-                <w:color w:val="002060"/>
-                <w:sz w:val="20"/>
-                <w:szCs w:val="20"/>
-              </w:rPr>
-            </w:pPr>
-            <w:r>
-              <w:rPr>
-                <w:rFonts w:ascii="Times New Roman" w:hAnsi="Times New Roman"/>
-                <w:color w:val="002060"/>
-                <w:sz w:val="20"/>
-                <w:szCs w:val="20"/>
-              </w:rPr>
-              <w:t>(</w:t>
-            </w:r>
-            <w:r>
-              <w:rPr>
-                <w:rFonts w:ascii="Times New Roman" w:hAnsi="Times New Roman"/>
-                <w:color w:val="002060"/>
-                <w:sz w:val="20"/>
-                <w:szCs w:val="20"/>
-              </w:rPr>
-              <w:t xml:space="preserve">Note: </w:t>
-            </w:r>
-            <w:r>
-              <w:rPr>
-                <w:rFonts w:ascii="Times New Roman" w:hAnsi="Times New Roman"/>
-                <w:color w:val="002060"/>
-                <w:sz w:val="20"/>
-                <w:szCs w:val="20"/>
-              </w:rPr>
-              <w:t xml:space="preserve">This </w:t>
-            </w:r>
-            <w:r>
-              <w:rPr>
-                <w:rFonts w:ascii="Times New Roman" w:hAnsi="Times New Roman"/>
-                <w:color w:val="002060"/>
-                <w:sz w:val="20"/>
-                <w:szCs w:val="20"/>
-              </w:rPr>
-              <w:t xml:space="preserve">job </w:t>
-            </w:r>
-            <w:r>
-              <w:rPr>
-                <w:rFonts w:ascii="Times New Roman" w:hAnsi="Times New Roman"/>
-                <w:color w:val="002060"/>
-                <w:sz w:val="20"/>
-                <w:szCs w:val="20"/>
-              </w:rPr>
-              <w:t>description will be cross-check</w:t>
-            </w:r>
-            <w:r>
-              <w:rPr>
-                <w:rFonts w:ascii="Times New Roman" w:hAnsi="Times New Roman"/>
-                <w:color w:val="002060"/>
-                <w:sz w:val="20"/>
-                <w:szCs w:val="20"/>
-              </w:rPr>
-              <w:t>ed</w:t>
-            </w:r>
-            <w:r>
-              <w:rPr>
-                <w:rFonts w:ascii="Times New Roman" w:hAnsi="Times New Roman"/>
-                <w:color w:val="002060"/>
-                <w:sz w:val="20"/>
-                <w:szCs w:val="20"/>
-              </w:rPr>
-              <w:t xml:space="preserve"> to your individual </w:t>
-            </w:r>
-            <w:r>
-              <w:rPr>
-                <w:rFonts w:ascii="Times New Roman" w:hAnsi="Times New Roman"/>
-                <w:color w:val="002060"/>
-                <w:sz w:val="20"/>
-                <w:szCs w:val="20"/>
-              </w:rPr>
-              <w:t>time sheet journals and MS project plan</w:t>
-            </w:r>
-            <w:r>
-              <w:rPr>
-                <w:rFonts w:ascii="Times New Roman" w:hAnsi="Times New Roman"/>
-                <w:color w:val="002060"/>
-                <w:sz w:val="20"/>
-                <w:szCs w:val="20"/>
-              </w:rPr>
-              <w:t xml:space="preserve"> and overall contribution to the project</w:t>
-            </w:r>
-            <w:r>
-              <w:rPr>
-                <w:rFonts w:ascii="Times New Roman" w:hAnsi="Times New Roman"/>
-                <w:color w:val="002060"/>
-                <w:sz w:val="20"/>
-                <w:szCs w:val="20"/>
-              </w:rPr>
-              <w:t>.</w:t>
-            </w:r>
-            <w:r>
-              <w:rPr>
-                <w:rFonts w:ascii="Times New Roman" w:hAnsi="Times New Roman"/>
-                <w:color w:val="002060"/>
-                <w:sz w:val="20"/>
-                <w:szCs w:val="20"/>
-              </w:rPr>
-              <w:t>)</w:t>
-            </w:r>
-          </w:p>
-          <w:p>
-            <w:pPr>
-              <w:spacing w:after="0" w:line="240" w:lineRule="auto"/>
-              <w:rPr>
-                <w:rFonts w:ascii="Times New Roman" w:eastAsia="Times New Roman" w:hAnsi="Times New Roman"/>
-                <w:color w:val="000000"/>
-                <w:sz w:val="20"/>
-                <w:szCs w:val="20"/>
-                <w:lang w:val="en-US"/>
-              </w:rPr>
-            </w:pPr>
+              <w:rPr>
+                <w:rFonts w:ascii="Times New Roman" w:hAnsi="Times New Roman"/>
+                <w:color w:val="002060"/>
+                <w:sz w:val="20"/>
+                <w:szCs w:val="20"/>
+              </w:rPr>
+            </w:pPr>
+            <w:r>
+              <w:rPr>
+                <w:rFonts w:ascii="Times New Roman" w:hAnsi="Times New Roman"/>
+                <w:color w:val="002060"/>
+                <w:sz w:val="20"/>
+                <w:szCs w:val="20"/>
+              </w:rPr>
+              <w:t>Secondary Visio Editor</w:t>
+            </w:r>
           </w:p>
           <w:p>
             <w:pPr>
@@ -3720,6 +3419,232 @@
 <file path=word/numbering.xml><?xml version="1.0" encoding="utf-8"?>
 <w:numbering xmlns:wpc="http://schemas.microsoft.com/office/word/2010/wordprocessingCanvas" xmlns:cx="http://schemas.microsoft.com/office/drawing/2014/chartex" xmlns:cx1="http://schemas.microsoft.com/office/drawing/2015/9/8/chartex" xmlns:cx2="http://schemas.microsoft.com/office/drawing/2015/10/21/chartex" xmlns:cx3="http://schemas.microsoft.com/office/drawing/2016/5/9/chartex" xmlns:cx4="http://schemas.microsoft.com/office/drawing/2016/5/10/chartex" xmlns:cx5="http://schemas.microsoft.com/office/drawing/2016/5/11/chartex" xmlns:cx6="http://schemas.microsoft.com/office/drawing/2016/5/12/chartex" xmlns:cx7="http://schemas.microsoft.com/office/drawing/2016/5/13/chartex" xmlns:cx8="http://schemas.microsoft.com/office/drawing/2016/5/14/chartex" xmlns:mc="http://schemas.openxmlformats.org/markup-compatibility/2006" xmlns:aink="http://schemas.microsoft.com/office/drawing/2016/ink" xmlns:am3d="http://schemas.microsoft.com/office/drawing/2017/model3d" xmlns:o="urn:schemas-microsoft-com:office:office" xmlns:oel="http://schemas.microsoft.com/office/2019/extlst" xmlns:r="http://schemas.openxmlformats.org/officeDocument/2006/relationships" xmlns:m="http://schemas.openxmlformats.org/officeDocument/2006/math" xmlns:v="urn:schemas-microsoft-com:vml" xmlns:wp14="http://schemas.microsoft.com/office/word/2010/wordprocessingDrawing" xmlns:wp="http://schemas.openxmlformats.org/drawingml/2006/wordprocessingDrawing" xmlns:w10="urn:schemas-microsoft-com:office:word" xmlns:w="http://schemas.openxmlformats.org/wordprocessingml/2006/main" xmlns:w14="http://schemas.microsoft.com/office/word/2010/wordml" xmlns:w15="http://schemas.microsoft.com/office/word/2012/wordml" xmlns:w16cex="http://schemas.microsoft.com/office/word/2018/wordml/cex" xmlns:w16cid="http://schemas.microsoft.com/office/word/2016/wordml/cid" xmlns:w16="http://schemas.microsoft.com/office/word/2018/wordml" xmlns:w16sdtdh="http://schemas.microsoft.com/office/word/2020/wordml/sdtdatahash" xmlns:w16se="http://schemas.microsoft.com/office/word/2015/wordml/symex" xmlns:wpg="http://schemas.microsoft.com/office/word/2010/wordprocessingGroup" xmlns:wpi="http://schemas.microsoft.com/office/word/2010/wordprocessingInk" xmlns:wne="http://schemas.microsoft.com/office/word/2006/wordml" xmlns:wps="http://schemas.microsoft.com/office/word/2010/wordprocessingShape" mc:Ignorable="w14 w15 w16se w16cid w16 w16cex w16sdtdh wp14">
   <w:abstractNum w:abstractNumId="0" w15:restartNumberingAfterBreak="0">
+    <w:nsid w:val="152134C6"/>
+    <w:multiLevelType w:val="hybridMultilevel"/>
+    <w:tmpl w:val="90E04B00"/>
+    <w:lvl w:ilvl="0" w:tplc="04090001">
+      <w:start w:val="1"/>
+      <w:numFmt w:val="bullet"/>
+      <w:lvlText w:val=""/>
+      <w:lvlJc w:val="left"/>
+      <w:pPr>
+        <w:ind w:left="1080" w:hanging="360"/>
+      </w:pPr>
+      <w:rPr>
+        <w:rFonts w:ascii="Symbol" w:hAnsi="Symbol" w:hint="default"/>
+      </w:rPr>
+    </w:lvl>
+    <w:lvl w:ilvl="1" w:tplc="04090003" w:tentative="1">
+      <w:start w:val="1"/>
+      <w:numFmt w:val="bullet"/>
+      <w:lvlText w:val="o"/>
+      <w:lvlJc w:val="left"/>
+      <w:pPr>
+        <w:ind w:left="1800" w:hanging="360"/>
+      </w:pPr>
+      <w:rPr>
+        <w:rFonts w:ascii="Courier New" w:hAnsi="Courier New" w:cs="Courier New" w:hint="default"/>
+      </w:rPr>
+    </w:lvl>
+    <w:lvl w:ilvl="2" w:tplc="04090005" w:tentative="1">
+      <w:start w:val="1"/>
+      <w:numFmt w:val="bullet"/>
+      <w:lvlText w:val=""/>
+      <w:lvlJc w:val="left"/>
+      <w:pPr>
+        <w:ind w:left="2520" w:hanging="360"/>
+      </w:pPr>
+      <w:rPr>
+        <w:rFonts w:ascii="Wingdings" w:hAnsi="Wingdings" w:hint="default"/>
+      </w:rPr>
+    </w:lvl>
+    <w:lvl w:ilvl="3" w:tplc="04090001" w:tentative="1">
+      <w:start w:val="1"/>
+      <w:numFmt w:val="bullet"/>
+      <w:lvlText w:val=""/>
+      <w:lvlJc w:val="left"/>
+      <w:pPr>
+        <w:ind w:left="3240" w:hanging="360"/>
+      </w:pPr>
+      <w:rPr>
+        <w:rFonts w:ascii="Symbol" w:hAnsi="Symbol" w:hint="default"/>
+      </w:rPr>
+    </w:lvl>
+    <w:lvl w:ilvl="4" w:tplc="04090003" w:tentative="1">
+      <w:start w:val="1"/>
+      <w:numFmt w:val="bullet"/>
+      <w:lvlText w:val="o"/>
+      <w:lvlJc w:val="left"/>
+      <w:pPr>
+        <w:ind w:left="3960" w:hanging="360"/>
+      </w:pPr>
+      <w:rPr>
+        <w:rFonts w:ascii="Courier New" w:hAnsi="Courier New" w:cs="Courier New" w:hint="default"/>
+      </w:rPr>
+    </w:lvl>
+    <w:lvl w:ilvl="5" w:tplc="04090005" w:tentative="1">
+      <w:start w:val="1"/>
+      <w:numFmt w:val="bullet"/>
+      <w:lvlText w:val=""/>
+      <w:lvlJc w:val="left"/>
+      <w:pPr>
+        <w:ind w:left="4680" w:hanging="360"/>
+      </w:pPr>
+      <w:rPr>
+        <w:rFonts w:ascii="Wingdings" w:hAnsi="Wingdings" w:hint="default"/>
+      </w:rPr>
+    </w:lvl>
+    <w:lvl w:ilvl="6" w:tplc="04090001" w:tentative="1">
+      <w:start w:val="1"/>
+      <w:numFmt w:val="bullet"/>
+      <w:lvlText w:val=""/>
+      <w:lvlJc w:val="left"/>
+      <w:pPr>
+        <w:ind w:left="5400" w:hanging="360"/>
+      </w:pPr>
+      <w:rPr>
+        <w:rFonts w:ascii="Symbol" w:hAnsi="Symbol" w:hint="default"/>
+      </w:rPr>
+    </w:lvl>
+    <w:lvl w:ilvl="7" w:tplc="04090003" w:tentative="1">
+      <w:start w:val="1"/>
+      <w:numFmt w:val="bullet"/>
+      <w:lvlText w:val="o"/>
+      <w:lvlJc w:val="left"/>
+      <w:pPr>
+        <w:ind w:left="6120" w:hanging="360"/>
+      </w:pPr>
+      <w:rPr>
+        <w:rFonts w:ascii="Courier New" w:hAnsi="Courier New" w:cs="Courier New" w:hint="default"/>
+      </w:rPr>
+    </w:lvl>
+    <w:lvl w:ilvl="8" w:tplc="04090005" w:tentative="1">
+      <w:start w:val="1"/>
+      <w:numFmt w:val="bullet"/>
+      <w:lvlText w:val=""/>
+      <w:lvlJc w:val="left"/>
+      <w:pPr>
+        <w:ind w:left="6840" w:hanging="360"/>
+      </w:pPr>
+      <w:rPr>
+        <w:rFonts w:ascii="Wingdings" w:hAnsi="Wingdings" w:hint="default"/>
+      </w:rPr>
+    </w:lvl>
+  </w:abstractNum>
+  <w:abstractNum w:abstractNumId="1" w15:restartNumberingAfterBreak="0">
+    <w:nsid w:val="15372516"/>
+    <w:multiLevelType w:val="hybridMultilevel"/>
+    <w:tmpl w:val="0D90A70E"/>
+    <w:lvl w:ilvl="0" w:tplc="04090001">
+      <w:start w:val="1"/>
+      <w:numFmt w:val="bullet"/>
+      <w:lvlText w:val=""/>
+      <w:lvlJc w:val="left"/>
+      <w:pPr>
+        <w:ind w:left="1080" w:hanging="360"/>
+      </w:pPr>
+      <w:rPr>
+        <w:rFonts w:ascii="Symbol" w:hAnsi="Symbol" w:hint="default"/>
+      </w:rPr>
+    </w:lvl>
+    <w:lvl w:ilvl="1" w:tplc="04090003" w:tentative="1">
+      <w:start w:val="1"/>
+      <w:numFmt w:val="bullet"/>
+      <w:lvlText w:val="o"/>
+      <w:lvlJc w:val="left"/>
+      <w:pPr>
+        <w:ind w:left="1800" w:hanging="360"/>
+      </w:pPr>
+      <w:rPr>
+        <w:rFonts w:ascii="Courier New" w:hAnsi="Courier New" w:cs="Courier New" w:hint="default"/>
+      </w:rPr>
+    </w:lvl>
+    <w:lvl w:ilvl="2" w:tplc="04090005" w:tentative="1">
+      <w:start w:val="1"/>
+      <w:numFmt w:val="bullet"/>
+      <w:lvlText w:val=""/>
+      <w:lvlJc w:val="left"/>
+      <w:pPr>
+        <w:ind w:left="2520" w:hanging="360"/>
+      </w:pPr>
+      <w:rPr>
+        <w:rFonts w:ascii="Wingdings" w:hAnsi="Wingdings" w:hint="default"/>
+      </w:rPr>
+    </w:lvl>
+    <w:lvl w:ilvl="3" w:tplc="04090001" w:tentative="1">
+      <w:start w:val="1"/>
+      <w:numFmt w:val="bullet"/>
+      <w:lvlText w:val=""/>
+      <w:lvlJc w:val="left"/>
+      <w:pPr>
+        <w:ind w:left="3240" w:hanging="360"/>
+      </w:pPr>
+      <w:rPr>
+        <w:rFonts w:ascii="Symbol" w:hAnsi="Symbol" w:hint="default"/>
+      </w:rPr>
+    </w:lvl>
+    <w:lvl w:ilvl="4" w:tplc="04090003" w:tentative="1">
+      <w:start w:val="1"/>
+      <w:numFmt w:val="bullet"/>
+      <w:lvlText w:val="o"/>
+      <w:lvlJc w:val="left"/>
+      <w:pPr>
+        <w:ind w:left="3960" w:hanging="360"/>
+      </w:pPr>
+      <w:rPr>
+        <w:rFonts w:ascii="Courier New" w:hAnsi="Courier New" w:cs="Courier New" w:hint="default"/>
+      </w:rPr>
+    </w:lvl>
+    <w:lvl w:ilvl="5" w:tplc="04090005" w:tentative="1">
+      <w:start w:val="1"/>
+      <w:numFmt w:val="bullet"/>
+      <w:lvlText w:val=""/>
+      <w:lvlJc w:val="left"/>
+      <w:pPr>
+        <w:ind w:left="4680" w:hanging="360"/>
+      </w:pPr>
+      <w:rPr>
+        <w:rFonts w:ascii="Wingdings" w:hAnsi="Wingdings" w:hint="default"/>
+      </w:rPr>
+    </w:lvl>
+    <w:lvl w:ilvl="6" w:tplc="04090001" w:tentative="1">
+      <w:start w:val="1"/>
+      <w:numFmt w:val="bullet"/>
+      <w:lvlText w:val=""/>
+      <w:lvlJc w:val="left"/>
+      <w:pPr>
+        <w:ind w:left="5400" w:hanging="360"/>
+      </w:pPr>
+      <w:rPr>
+        <w:rFonts w:ascii="Symbol" w:hAnsi="Symbol" w:hint="default"/>
+      </w:rPr>
+    </w:lvl>
+    <w:lvl w:ilvl="7" w:tplc="04090003" w:tentative="1">
+      <w:start w:val="1"/>
+      <w:numFmt w:val="bullet"/>
+      <w:lvlText w:val="o"/>
+      <w:lvlJc w:val="left"/>
+      <w:pPr>
+        <w:ind w:left="6120" w:hanging="360"/>
+      </w:pPr>
+      <w:rPr>
+        <w:rFonts w:ascii="Courier New" w:hAnsi="Courier New" w:cs="Courier New" w:hint="default"/>
+      </w:rPr>
+    </w:lvl>
+    <w:lvl w:ilvl="8" w:tplc="04090005" w:tentative="1">
+      <w:start w:val="1"/>
+      <w:numFmt w:val="bullet"/>
+      <w:lvlText w:val=""/>
+      <w:lvlJc w:val="left"/>
+      <w:pPr>
+        <w:ind w:left="6840" w:hanging="360"/>
+      </w:pPr>
+      <w:rPr>
+        <w:rFonts w:ascii="Wingdings" w:hAnsi="Wingdings" w:hint="default"/>
+      </w:rPr>
+    </w:lvl>
+  </w:abstractNum>
+  <w:abstractNum w:abstractNumId="2" w15:restartNumberingAfterBreak="0">
     <w:nsid w:val="191570B4"/>
     <w:multiLevelType w:val="hybridMultilevel"/>
     <w:tmpl w:val="FFF88950"/>
@@ -3832,7 +3757,120 @@
       </w:rPr>
     </w:lvl>
   </w:abstractNum>
-  <w:abstractNum w:abstractNumId="1" w15:restartNumberingAfterBreak="0">
+  <w:abstractNum w:abstractNumId="3" w15:restartNumberingAfterBreak="0">
+    <w:nsid w:val="1B427ACF"/>
+    <w:multiLevelType w:val="hybridMultilevel"/>
+    <w:tmpl w:val="3B34CE20"/>
+    <w:lvl w:ilvl="0" w:tplc="04090001">
+      <w:start w:val="1"/>
+      <w:numFmt w:val="bullet"/>
+      <w:lvlText w:val=""/>
+      <w:lvlJc w:val="left"/>
+      <w:pPr>
+        <w:ind w:left="1080" w:hanging="360"/>
+      </w:pPr>
+      <w:rPr>
+        <w:rFonts w:ascii="Symbol" w:hAnsi="Symbol" w:hint="default"/>
+      </w:rPr>
+    </w:lvl>
+    <w:lvl w:ilvl="1" w:tplc="04090003" w:tentative="1">
+      <w:start w:val="1"/>
+      <w:numFmt w:val="bullet"/>
+      <w:lvlText w:val="o"/>
+      <w:lvlJc w:val="left"/>
+      <w:pPr>
+        <w:ind w:left="1800" w:hanging="360"/>
+      </w:pPr>
+      <w:rPr>
+        <w:rFonts w:ascii="Courier New" w:hAnsi="Courier New" w:cs="Courier New" w:hint="default"/>
+      </w:rPr>
+    </w:lvl>
+    <w:lvl w:ilvl="2" w:tplc="04090005" w:tentative="1">
+      <w:start w:val="1"/>
+      <w:numFmt w:val="bullet"/>
+      <w:lvlText w:val=""/>
+      <w:lvlJc w:val="left"/>
+      <w:pPr>
+        <w:ind w:left="2520" w:hanging="360"/>
+      </w:pPr>
+      <w:rPr>
+        <w:rFonts w:ascii="Wingdings" w:hAnsi="Wingdings" w:hint="default"/>
+      </w:rPr>
+    </w:lvl>
+    <w:lvl w:ilvl="3" w:tplc="04090001" w:tentative="1">
+      <w:start w:val="1"/>
+      <w:numFmt w:val="bullet"/>
+      <w:lvlText w:val=""/>
+      <w:lvlJc w:val="left"/>
+      <w:pPr>
+        <w:ind w:left="3240" w:hanging="360"/>
+      </w:pPr>
+      <w:rPr>
+        <w:rFonts w:ascii="Symbol" w:hAnsi="Symbol" w:hint="default"/>
+      </w:rPr>
+    </w:lvl>
+    <w:lvl w:ilvl="4" w:tplc="04090003" w:tentative="1">
+      <w:start w:val="1"/>
+      <w:numFmt w:val="bullet"/>
+      <w:lvlText w:val="o"/>
+      <w:lvlJc w:val="left"/>
+      <w:pPr>
+        <w:ind w:left="3960" w:hanging="360"/>
+      </w:pPr>
+      <w:rPr>
+        <w:rFonts w:ascii="Courier New" w:hAnsi="Courier New" w:cs="Courier New" w:hint="default"/>
+      </w:rPr>
+    </w:lvl>
+    <w:lvl w:ilvl="5" w:tplc="04090005" w:tentative="1">
+      <w:start w:val="1"/>
+      <w:numFmt w:val="bullet"/>
+      <w:lvlText w:val=""/>
+      <w:lvlJc w:val="left"/>
+      <w:pPr>
+        <w:ind w:left="4680" w:hanging="360"/>
+      </w:pPr>
+      <w:rPr>
+        <w:rFonts w:ascii="Wingdings" w:hAnsi="Wingdings" w:hint="default"/>
+      </w:rPr>
+    </w:lvl>
+    <w:lvl w:ilvl="6" w:tplc="04090001" w:tentative="1">
+      <w:start w:val="1"/>
+      <w:numFmt w:val="bullet"/>
+      <w:lvlText w:val=""/>
+      <w:lvlJc w:val="left"/>
+      <w:pPr>
+        <w:ind w:left="5400" w:hanging="360"/>
+      </w:pPr>
+      <w:rPr>
+        <w:rFonts w:ascii="Symbol" w:hAnsi="Symbol" w:hint="default"/>
+      </w:rPr>
+    </w:lvl>
+    <w:lvl w:ilvl="7" w:tplc="04090003" w:tentative="1">
+      <w:start w:val="1"/>
+      <w:numFmt w:val="bullet"/>
+      <w:lvlText w:val="o"/>
+      <w:lvlJc w:val="left"/>
+      <w:pPr>
+        <w:ind w:left="6120" w:hanging="360"/>
+      </w:pPr>
+      <w:rPr>
+        <w:rFonts w:ascii="Courier New" w:hAnsi="Courier New" w:cs="Courier New" w:hint="default"/>
+      </w:rPr>
+    </w:lvl>
+    <w:lvl w:ilvl="8" w:tplc="04090005" w:tentative="1">
+      <w:start w:val="1"/>
+      <w:numFmt w:val="bullet"/>
+      <w:lvlText w:val=""/>
+      <w:lvlJc w:val="left"/>
+      <w:pPr>
+        <w:ind w:left="6840" w:hanging="360"/>
+      </w:pPr>
+      <w:rPr>
+        <w:rFonts w:ascii="Wingdings" w:hAnsi="Wingdings" w:hint="default"/>
+      </w:rPr>
+    </w:lvl>
+  </w:abstractNum>
+  <w:abstractNum w:abstractNumId="4" w15:restartNumberingAfterBreak="0">
     <w:nsid w:val="3CCF1B17"/>
     <w:multiLevelType w:val="hybridMultilevel"/>
     <w:tmpl w:val="FBDAA57E"/>
@@ -3945,7 +3983,7 @@
       </w:rPr>
     </w:lvl>
   </w:abstractNum>
-  <w:abstractNum w:abstractNumId="2" w15:restartNumberingAfterBreak="0">
+  <w:abstractNum w:abstractNumId="5" w15:restartNumberingAfterBreak="0">
     <w:nsid w:val="4EAA23EA"/>
     <w:multiLevelType w:val="hybridMultilevel"/>
     <w:tmpl w:val="18388768"/>
@@ -4031,7 +4069,7 @@
       </w:pPr>
     </w:lvl>
   </w:abstractNum>
-  <w:abstractNum w:abstractNumId="3" w15:restartNumberingAfterBreak="0">
+  <w:abstractNum w:abstractNumId="6" w15:restartNumberingAfterBreak="0">
     <w:nsid w:val="69A40549"/>
     <w:multiLevelType w:val="hybridMultilevel"/>
     <w:tmpl w:val="FC74B3C8"/>
@@ -4145,16 +4183,25 @@
     </w:lvl>
   </w:abstractNum>
   <w:num w:numId="1" w16cid:durableId="1322348086">
+    <w:abstractNumId w:val="5"/>
+  </w:num>
+  <w:num w:numId="2" w16cid:durableId="2013988059">
+    <w:abstractNumId w:val="6"/>
+  </w:num>
+  <w:num w:numId="3" w16cid:durableId="220678432">
     <w:abstractNumId w:val="2"/>
   </w:num>
-  <w:num w:numId="2" w16cid:durableId="2013988059">
+  <w:num w:numId="4" w16cid:durableId="952590050">
+    <w:abstractNumId w:val="4"/>
+  </w:num>
+  <w:num w:numId="5" w16cid:durableId="420369904">
+    <w:abstractNumId w:val="1"/>
+  </w:num>
+  <w:num w:numId="6" w16cid:durableId="1026441684">
     <w:abstractNumId w:val="3"/>
   </w:num>
-  <w:num w:numId="3" w16cid:durableId="220678432">
+  <w:num w:numId="7" w16cid:durableId="1233539921">
     <w:abstractNumId w:val="0"/>
-  </w:num>
-  <w:num w:numId="4" w16cid:durableId="952590050">
-    <w:abstractNumId w:val="1"/>
   </w:num>
 </w:numbering>
 </file>
@@ -4551,7 +4598,7 @@
   <w:style w:type="paragraph" w:default="1" w:styleId="Normal">
     <w:name w:val="Normal"/>
     <w:qFormat/>
-    <w:rsid w:val="004D5589"/>
+    <w:rsid w:val="0086701F"/>
     <w:pPr>
       <w:spacing w:after="200" w:line="276" w:lineRule="auto"/>
     </w:pPr>

</xml_diff>